<commit_message>
docs: :memo: Reporte de análisis estudiante 2 para d03
Este es el reporte de análisis del estudiante 2 para la tercera entrega, además de mis requirements actualizados.

Refs: #199
</commit_message>
<xml_diff>
--- a/reports/Student #2/D03/02 - Requirements - Student #2.docx
+++ b/reports/Student #2/D03/02 - Requirements - Student #2.docx
@@ -287,6 +287,7 @@
                 <w:rFonts w:asciiTheme="majorHAnsi" w:hAnsiTheme="majorHAnsi" w:cstheme="majorBidi"/>
                 <w:b/>
                 <w:bCs/>
+                <w:lang w:val="es-ES"/>
               </w:rPr>
             </w:pPr>
             <w:r>
@@ -307,6 +308,7 @@
             <w:r>
               <w:rPr>
                 <w:rFonts w:asciiTheme="majorHAnsi" w:hAnsiTheme="majorHAnsi" w:cstheme="majorBidi"/>
+                <w:lang w:val="es-ES"/>
               </w:rPr>
               <w:t xml:space="preserve"> </w:t>
             </w:r>
@@ -314,6 +316,7 @@
               <w:sdtPr>
                 <w:rPr>
                   <w:rFonts w:asciiTheme="majorHAnsi" w:hAnsiTheme="majorHAnsi" w:cstheme="majorBidi"/>
+                  <w:lang w:val="es-ES"/>
                 </w:rPr>
                 <w:tag w:val="ID2"/>
                 <w:id w:val="462783214"/>
@@ -327,6 +330,7 @@
                 <w:r>
                   <w:rPr>
                     <w:rFonts w:asciiTheme="majorHAnsi" w:hAnsiTheme="majorHAnsi" w:cstheme="majorBidi"/>
+                    <w:lang w:val="es-ES"/>
                   </w:rPr>
                   <w:t>7**4*4*7*</w:t>
                 </w:r>
@@ -368,6 +372,7 @@
               <w:sdtPr>
                 <w:rPr>
                   <w:rFonts w:asciiTheme="majorHAnsi" w:hAnsiTheme="majorHAnsi" w:cstheme="majorHAnsi"/>
+                  <w:lang w:val="es-ES"/>
                 </w:rPr>
                 <w:tag w:val="UVUS02"/>
                 <w:id w:val="1381354132"/>
@@ -381,14 +386,9 @@
                 <w:r>
                   <w:rPr>
                     <w:rFonts w:asciiTheme="majorHAnsi" w:hAnsiTheme="majorHAnsi" w:cstheme="majorHAnsi"/>
+                    <w:lang w:val="es-ES"/>
                   </w:rPr>
-                  <w:t xml:space="preserve"> </w:t>
-                </w:r>
-                <w:r>
-                  <w:rPr>
-                    <w:rFonts w:asciiTheme="majorHAnsi" w:hAnsiTheme="majorHAnsi" w:cstheme="majorHAnsi"/>
-                  </w:rPr>
-                  <w:t xml:space="preserve">BPP4634 </w:t>
+                  <w:t xml:space="preserve"> BPP4634 </w:t>
                 </w:r>
               </w:sdtContent>
             </w:sdt>
@@ -426,6 +426,7 @@
               <w:sdtPr>
                 <w:rPr>
                   <w:rFonts w:asciiTheme="majorHAnsi" w:hAnsiTheme="majorHAnsi" w:cstheme="majorHAnsi"/>
+                  <w:lang w:val="es-ES"/>
                 </w:rPr>
                 <w:tag w:val="Student2"/>
                 <w:id w:val="2044784553"/>
@@ -439,14 +440,25 @@
                 <w:r>
                   <w:rPr>
                     <w:rFonts w:asciiTheme="majorHAnsi" w:hAnsiTheme="majorHAnsi" w:cstheme="majorHAnsi"/>
+                    <w:lang w:val="es-ES"/>
                   </w:rPr>
-                  <w:t xml:space="preserve"> </w:t>
+                  <w:t xml:space="preserve"> Gutiérrez </w:t>
                 </w:r>
+                <w:proofErr w:type="spellStart"/>
                 <w:r>
                   <w:rPr>
                     <w:rFonts w:asciiTheme="majorHAnsi" w:hAnsiTheme="majorHAnsi" w:cstheme="majorHAnsi"/>
+                    <w:lang w:val="es-ES"/>
                   </w:rPr>
-                  <w:t xml:space="preserve">Gutiérrez Arazo, Beatriz </w:t>
+                  <w:t>Arazo</w:t>
+                </w:r>
+                <w:proofErr w:type="spellEnd"/>
+                <w:r>
+                  <w:rPr>
+                    <w:rFonts w:asciiTheme="majorHAnsi" w:hAnsiTheme="majorHAnsi" w:cstheme="majorHAnsi"/>
+                    <w:lang w:val="es-ES"/>
+                  </w:rPr>
+                  <w:t xml:space="preserve">, Beatriz </w:t>
                 </w:r>
               </w:sdtContent>
             </w:sdt>
@@ -521,8 +533,17 @@
                     <w:rFonts w:asciiTheme="majorHAnsi" w:hAnsiTheme="majorHAnsi" w:cstheme="majorHAnsi"/>
                     <w:lang w:val="es-ES"/>
                   </w:rPr>
-                  <w:t>, Tester</w:t>
+                  <w:t xml:space="preserve">, </w:t>
                 </w:r>
+                <w:proofErr w:type="spellStart"/>
+                <w:r>
+                  <w:rPr>
+                    <w:rFonts w:asciiTheme="majorHAnsi" w:hAnsiTheme="majorHAnsi" w:cstheme="majorHAnsi"/>
+                    <w:lang w:val="es-ES"/>
+                  </w:rPr>
+                  <w:t>Tester</w:t>
+                </w:r>
+                <w:proofErr w:type="spellEnd"/>
                 <w:r>
                   <w:rPr>
                     <w:rFonts w:asciiTheme="majorHAnsi" w:hAnsiTheme="majorHAnsi" w:cstheme="majorHAnsi"/>
@@ -2264,7 +2285,13 @@
         </w:sdtPr>
         <w:sdtContent>
           <w:r>
-            <w:t xml:space="preserve">    </w:t>
+            <w:t xml:space="preserve">  </w:t>
+          </w:r>
+          <w:r>
+            <w:t>X</w:t>
+          </w:r>
+          <w:r>
+            <w:t xml:space="preserve">  </w:t>
           </w:r>
         </w:sdtContent>
       </w:sdt>
@@ -2401,7 +2428,13 @@
         </w:sdtPr>
         <w:sdtContent>
           <w:r>
-            <w:t xml:space="preserve">    </w:t>
+            <w:t xml:space="preserve">  </w:t>
+          </w:r>
+          <w:r>
+            <w:t>X</w:t>
+          </w:r>
+          <w:r>
+            <w:t xml:space="preserve">  </w:t>
           </w:r>
         </w:sdtContent>
       </w:sdt>
@@ -2524,7 +2557,13 @@
         </w:sdtPr>
         <w:sdtContent>
           <w:r>
-            <w:t xml:space="preserve">    </w:t>
+            <w:t xml:space="preserve">  </w:t>
+          </w:r>
+          <w:r>
+            <w:t>X</w:t>
+          </w:r>
+          <w:r>
+            <w:t xml:space="preserve">  </w:t>
           </w:r>
         </w:sdtContent>
       </w:sdt>
@@ -3733,7 +3772,13 @@
         </w:sdtPr>
         <w:sdtContent>
           <w:r>
-            <w:t xml:space="preserve">    </w:t>
+            <w:t xml:space="preserve">  </w:t>
+          </w:r>
+          <w:r>
+            <w:t>X</w:t>
+          </w:r>
+          <w:r>
+            <w:t xml:space="preserve">  </w:t>
           </w:r>
         </w:sdtContent>
       </w:sdt>
@@ -3796,7 +3841,13 @@
         </w:sdtPr>
         <w:sdtContent>
           <w:r>
-            <w:t xml:space="preserve">    </w:t>
+            <w:t xml:space="preserve">  </w:t>
+          </w:r>
+          <w:r>
+            <w:t>X</w:t>
+          </w:r>
+          <w:r>
+            <w:t xml:space="preserve">  </w:t>
           </w:r>
         </w:sdtContent>
       </w:sdt>
@@ -3877,7 +3928,13 @@
         </w:sdtPr>
         <w:sdtContent>
           <w:r>
-            <w:t xml:space="preserve">    </w:t>
+            <w:t xml:space="preserve">  </w:t>
+          </w:r>
+          <w:r>
+            <w:t>X</w:t>
+          </w:r>
+          <w:r>
+            <w:t xml:space="preserve">  </w:t>
           </w:r>
         </w:sdtContent>
       </w:sdt>
@@ -3972,6 +4029,15 @@
             </w:rPr>
             <w:t xml:space="preserve">    </w:t>
           </w:r>
+          <w:r>
+            <w:rPr>
+              <w:kern w:val="0"/>
+              <w:sz w:val="22"/>
+              <w:szCs w:val="22"/>
+              <w14:ligatures w14:val="none"/>
+            </w:rPr>
+            <w:t>X</w:t>
+          </w:r>
         </w:sdtContent>
       </w:sdt>
       <w:r>
@@ -4104,7 +4170,13 @@
         </w:sdtPr>
         <w:sdtContent>
           <w:r>
-            <w:t xml:space="preserve">    </w:t>
+            <w:t xml:space="preserve">  </w:t>
+          </w:r>
+          <w:r>
+            <w:t>X</w:t>
+          </w:r>
+          <w:r>
+            <w:t xml:space="preserve">  </w:t>
           </w:r>
         </w:sdtContent>
       </w:sdt>
@@ -5462,7 +5534,13 @@
         </w:sdtPr>
         <w:sdtContent>
           <w:r>
-            <w:t xml:space="preserve">    </w:t>
+            <w:t xml:space="preserve">  </w:t>
+          </w:r>
+          <w:r>
+            <w:t>X</w:t>
+          </w:r>
+          <w:r>
+            <w:t xml:space="preserve">  </w:t>
           </w:r>
         </w:sdtContent>
       </w:sdt>
@@ -5498,7 +5576,13 @@
         </w:sdtPr>
         <w:sdtContent>
           <w:r>
-            <w:t xml:space="preserve">    </w:t>
+            <w:t xml:space="preserve">  </w:t>
+          </w:r>
+          <w:r>
+            <w:t>X</w:t>
+          </w:r>
+          <w:r>
+            <w:t xml:space="preserve">  </w:t>
           </w:r>
         </w:sdtContent>
       </w:sdt>
@@ -9621,6 +9705,7 @@
     <w:rsid w:val="000B4661"/>
     <w:rsid w:val="0010552B"/>
     <w:rsid w:val="001221F0"/>
+    <w:rsid w:val="001843FC"/>
     <w:rsid w:val="001942D6"/>
     <w:rsid w:val="002955BA"/>
     <w:rsid w:val="002B01EF"/>
@@ -9660,10 +9745,12 @@
     <w:rsid w:val="00DC72FB"/>
     <w:rsid w:val="00DD70FC"/>
     <w:rsid w:val="00E25325"/>
+    <w:rsid w:val="00E66ABA"/>
     <w:rsid w:val="00EA1B9C"/>
     <w:rsid w:val="00ED34A4"/>
     <w:rsid w:val="00ED3D0C"/>
     <w:rsid w:val="00F06ED1"/>
+    <w:rsid w:val="00F2352A"/>
     <w:rsid w:val="00F30381"/>
     <w:rsid w:val="00F36204"/>
     <w:rsid w:val="00F47F00"/>

</xml_diff>